<commit_message>
completed documentation and created microservices
</commit_message>
<xml_diff>
--- a/resources/BRD.docx
+++ b/resources/BRD.docx
@@ -349,14 +349,8 @@
         <w:spacing w:line="276" w:lineRule="auto"/>
         <w:jc w:val="both"/>
       </w:pPr>
-    </w:p>
-    <w:p>
-      <w:pPr>
-        <w:pStyle w:val="Heading2"/>
-        <w:spacing w:line="276" w:lineRule="auto"/>
-        <w:jc w:val="both"/>
-      </w:pPr>
       <w:r>
+        <w:lastRenderedPageBreak/>
         <w:t>1.4 Product Scope</w:t>
       </w:r>
     </w:p>
@@ -709,7 +703,6 @@
         <w:rPr>
           <w:rFonts w:asciiTheme="majorHAnsi" w:hAnsiTheme="majorHAnsi"/>
         </w:rPr>
-        <w:lastRenderedPageBreak/>
         <w:t>Safety and Trust: Users need assurance that the service providers they hire are trustworthy and have been vetted.</w:t>
       </w:r>
     </w:p>
@@ -730,6 +723,7 @@
         <w:rPr>
           <w:rFonts w:asciiTheme="majorHAnsi" w:hAnsiTheme="majorHAnsi"/>
         </w:rPr>
+        <w:lastRenderedPageBreak/>
         <w:t>Ease of Use: The platform should be user-friendly, making it easy to find, book, and pay for services.</w:t>
       </w:r>
     </w:p>
@@ -1099,7 +1093,6 @@
           <w:b/>
           <w:bCs/>
         </w:rPr>
-        <w:lastRenderedPageBreak/>
         <w:t>Payment Processing</w:t>
       </w:r>
     </w:p>
@@ -1119,6 +1112,7 @@
         <w:rPr>
           <w:rFonts w:asciiTheme="majorHAnsi" w:hAnsiTheme="majorHAnsi"/>
         </w:rPr>
+        <w:lastRenderedPageBreak/>
         <w:t>Secure payment processing through the platform.</w:t>
       </w:r>
     </w:p>
@@ -1589,7 +1583,6 @@
         <w:rPr>
           <w:rFonts w:asciiTheme="majorHAnsi" w:hAnsiTheme="majorHAnsi"/>
         </w:rPr>
-        <w:lastRenderedPageBreak/>
         <w:t>User-friendly with intuitive navigation and a clean interface.</w:t>
       </w:r>
     </w:p>
@@ -1607,6 +1600,7 @@
           <w:b/>
           <w:bCs/>
         </w:rPr>
+        <w:lastRenderedPageBreak/>
         <w:t>Maintenance</w:t>
       </w:r>
     </w:p>
@@ -1887,10 +1881,10 @@
           <w:noProof/>
         </w:rPr>
         <w:drawing>
-          <wp:inline distT="0" distB="0" distL="0" distR="0" wp14:anchorId="052E175F" wp14:editId="54433B2D">
-            <wp:extent cx="5731510" cy="1110615"/>
-            <wp:effectExtent l="0" t="0" r="2540" b="0"/>
-            <wp:docPr id="1563447507" name="Picture 6" descr="A close-up of a black and white text&#10;&#10;Description automatically generated"/>
+          <wp:inline distT="0" distB="0" distL="0" distR="0" wp14:anchorId="62FE6215" wp14:editId="3BA55E3D">
+            <wp:extent cx="6042126" cy="901700"/>
+            <wp:effectExtent l="0" t="0" r="0" b="0"/>
+            <wp:docPr id="582145592" name="Picture 1"/>
             <wp:cNvGraphicFramePr>
               <a:graphicFrameLocks xmlns:a="http://schemas.openxmlformats.org/drawingml/2006/main" noChangeAspect="1"/>
             </wp:cNvGraphicFramePr>
@@ -1898,7 +1892,7 @@
               <a:graphicData uri="http://schemas.openxmlformats.org/drawingml/2006/picture">
                 <pic:pic xmlns:pic="http://schemas.openxmlformats.org/drawingml/2006/picture">
                   <pic:nvPicPr>
-                    <pic:cNvPr id="1563447507" name="Picture 6" descr="A close-up of a black and white text&#10;&#10;Description automatically generated"/>
+                    <pic:cNvPr id="582145592" name="Picture 582145592"/>
                     <pic:cNvPicPr/>
                   </pic:nvPicPr>
                   <pic:blipFill>
@@ -1916,7 +1910,7 @@
                   <pic:spPr>
                     <a:xfrm>
                       <a:off x="0" y="0"/>
-                      <a:ext cx="5731510" cy="1110615"/>
+                      <a:ext cx="6042126" cy="901700"/>
                     </a:xfrm>
                     <a:prstGeom prst="rect">
                       <a:avLst/>
@@ -1944,10 +1938,10 @@
           <w:noProof/>
         </w:rPr>
         <w:drawing>
-          <wp:inline distT="0" distB="0" distL="0" distR="0" wp14:anchorId="324218DF" wp14:editId="2CC0EF97">
-            <wp:extent cx="5731510" cy="1336040"/>
+          <wp:inline distT="0" distB="0" distL="0" distR="0" wp14:anchorId="1E24A0C8" wp14:editId="5028788B">
+            <wp:extent cx="5731510" cy="3831590"/>
             <wp:effectExtent l="0" t="0" r="2540" b="0"/>
-            <wp:docPr id="1202209997" name="Picture 7" descr="A close-up of a computer code&#10;&#10;Description automatically generated"/>
+            <wp:docPr id="764769598" name="Picture 2" descr="A diagram of a flowchart&#10;&#10;Description automatically generated"/>
             <wp:cNvGraphicFramePr>
               <a:graphicFrameLocks xmlns:a="http://schemas.openxmlformats.org/drawingml/2006/main" noChangeAspect="1"/>
             </wp:cNvGraphicFramePr>
@@ -1955,7 +1949,7 @@
               <a:graphicData uri="http://schemas.openxmlformats.org/drawingml/2006/picture">
                 <pic:pic xmlns:pic="http://schemas.openxmlformats.org/drawingml/2006/picture">
                   <pic:nvPicPr>
-                    <pic:cNvPr id="1202209997" name="Picture 7" descr="A close-up of a computer code&#10;&#10;Description automatically generated"/>
+                    <pic:cNvPr id="764769598" name="Picture 2" descr="A diagram of a flowchart&#10;&#10;Description automatically generated"/>
                     <pic:cNvPicPr/>
                   </pic:nvPicPr>
                   <pic:blipFill>
@@ -1973,7 +1967,7 @@
                   <pic:spPr>
                     <a:xfrm>
                       <a:off x="0" y="0"/>
-                      <a:ext cx="5731510" cy="1336040"/>
+                      <a:ext cx="5731510" cy="3831590"/>
                     </a:xfrm>
                     <a:prstGeom prst="rect">
                       <a:avLst/>
@@ -1986,12 +1980,13 @@
         </w:drawing>
       </w:r>
     </w:p>
+    <w:p/>
     <w:p>
       <w:pPr>
         <w:pStyle w:val="Heading3"/>
       </w:pPr>
       <w:r>
-        <w:t>Payment Service</w:t>
+        <w:t>Service Provider Management Service</w:t>
       </w:r>
     </w:p>
     <w:p>
@@ -2000,10 +1995,10 @@
           <w:noProof/>
         </w:rPr>
         <w:drawing>
-          <wp:inline distT="0" distB="0" distL="0" distR="0" wp14:anchorId="00B43FC3" wp14:editId="1DFECF65">
-            <wp:extent cx="5731510" cy="1106170"/>
-            <wp:effectExtent l="0" t="0" r="2540" b="0"/>
-            <wp:docPr id="980994530" name="Picture 8" descr="A black text with a white background&#10;&#10;Description automatically generated"/>
+          <wp:inline distT="0" distB="0" distL="0" distR="0" wp14:anchorId="556D3BD4" wp14:editId="4DC315CF">
+            <wp:extent cx="5731510" cy="2276475"/>
+            <wp:effectExtent l="0" t="0" r="2540" b="9525"/>
+            <wp:docPr id="1277412170" name="Picture 3" descr="A diagram of a diagram&#10;&#10;Description automatically generated"/>
             <wp:cNvGraphicFramePr>
               <a:graphicFrameLocks xmlns:a="http://schemas.openxmlformats.org/drawingml/2006/main" noChangeAspect="1"/>
             </wp:cNvGraphicFramePr>
@@ -2011,7 +2006,7 @@
               <a:graphicData uri="http://schemas.openxmlformats.org/drawingml/2006/picture">
                 <pic:pic xmlns:pic="http://schemas.openxmlformats.org/drawingml/2006/picture">
                   <pic:nvPicPr>
-                    <pic:cNvPr id="980994530" name="Picture 8" descr="A black text with a white background&#10;&#10;Description automatically generated"/>
+                    <pic:cNvPr id="1277412170" name="Picture 3" descr="A diagram of a diagram&#10;&#10;Description automatically generated"/>
                     <pic:cNvPicPr/>
                   </pic:nvPicPr>
                   <pic:blipFill>
@@ -2029,7 +2024,7 @@
                   <pic:spPr>
                     <a:xfrm>
                       <a:off x="0" y="0"/>
-                      <a:ext cx="5731510" cy="1106170"/>
+                      <a:ext cx="5731510" cy="2276475"/>
                     </a:xfrm>
                     <a:prstGeom prst="rect">
                       <a:avLst/>
@@ -2042,128 +2037,7 @@
         </w:drawing>
       </w:r>
     </w:p>
-    <w:p>
-      <w:pPr>
-        <w:pStyle w:val="Heading3"/>
-      </w:pPr>
-      <w:r>
-        <w:t>Review and Rating Service</w:t>
-      </w:r>
-    </w:p>
-    <w:p>
-      <w:r>
-        <w:rPr>
-          <w:noProof/>
-        </w:rPr>
-        <w:drawing>
-          <wp:inline distT="0" distB="0" distL="0" distR="0" wp14:anchorId="536707F8" wp14:editId="32A995DD">
-            <wp:extent cx="5731510" cy="1148080"/>
-            <wp:effectExtent l="0" t="0" r="2540" b="0"/>
-            <wp:docPr id="1686950539" name="Picture 9" descr="A black and white image of a square&#10;&#10;Description automatically generated"/>
-            <wp:cNvGraphicFramePr>
-              <a:graphicFrameLocks xmlns:a="http://schemas.openxmlformats.org/drawingml/2006/main" noChangeAspect="1"/>
-            </wp:cNvGraphicFramePr>
-            <a:graphic xmlns:a="http://schemas.openxmlformats.org/drawingml/2006/main">
-              <a:graphicData uri="http://schemas.openxmlformats.org/drawingml/2006/picture">
-                <pic:pic xmlns:pic="http://schemas.openxmlformats.org/drawingml/2006/picture">
-                  <pic:nvPicPr>
-                    <pic:cNvPr id="1686950539" name="Picture 9" descr="A black and white image of a square&#10;&#10;Description automatically generated"/>
-                    <pic:cNvPicPr/>
-                  </pic:nvPicPr>
-                  <pic:blipFill>
-                    <a:blip r:embed="rId8" cstate="print">
-                      <a:extLst>
-                        <a:ext uri="{28A0092B-C50C-407E-A947-70E740481C1C}">
-                          <a14:useLocalDpi xmlns:a14="http://schemas.microsoft.com/office/drawing/2010/main" val="0"/>
-                        </a:ext>
-                      </a:extLst>
-                    </a:blip>
-                    <a:stretch>
-                      <a:fillRect/>
-                    </a:stretch>
-                  </pic:blipFill>
-                  <pic:spPr>
-                    <a:xfrm>
-                      <a:off x="0" y="0"/>
-                      <a:ext cx="5731510" cy="1148080"/>
-                    </a:xfrm>
-                    <a:prstGeom prst="rect">
-                      <a:avLst/>
-                    </a:prstGeom>
-                  </pic:spPr>
-                </pic:pic>
-              </a:graphicData>
-            </a:graphic>
-          </wp:inline>
-        </w:drawing>
-      </w:r>
-    </w:p>
-    <w:p>
-      <w:pPr>
-        <w:pStyle w:val="Heading3"/>
-      </w:pPr>
-      <w:r>
-        <w:t>Service Provider Management Service</w:t>
-      </w:r>
-    </w:p>
-    <w:p>
-      <w:r>
-        <w:rPr>
-          <w:noProof/>
-        </w:rPr>
-        <w:drawing>
-          <wp:inline distT="0" distB="0" distL="0" distR="0" wp14:anchorId="2EE71C7F" wp14:editId="733D0C79">
-            <wp:extent cx="5731510" cy="2279015"/>
-            <wp:effectExtent l="0" t="0" r="2540" b="6985"/>
-            <wp:docPr id="314190313" name="Picture 10" descr="A diagram of a computer program&#10;&#10;Description automatically generated with medium confidence"/>
-            <wp:cNvGraphicFramePr>
-              <a:graphicFrameLocks xmlns:a="http://schemas.openxmlformats.org/drawingml/2006/main" noChangeAspect="1"/>
-            </wp:cNvGraphicFramePr>
-            <a:graphic xmlns:a="http://schemas.openxmlformats.org/drawingml/2006/main">
-              <a:graphicData uri="http://schemas.openxmlformats.org/drawingml/2006/picture">
-                <pic:pic xmlns:pic="http://schemas.openxmlformats.org/drawingml/2006/picture">
-                  <pic:nvPicPr>
-                    <pic:cNvPr id="314190313" name="Picture 10" descr="A diagram of a computer program&#10;&#10;Description automatically generated with medium confidence"/>
-                    <pic:cNvPicPr/>
-                  </pic:nvPicPr>
-                  <pic:blipFill>
-                    <a:blip r:embed="rId9" cstate="print">
-                      <a:extLst>
-                        <a:ext uri="{28A0092B-C50C-407E-A947-70E740481C1C}">
-                          <a14:useLocalDpi xmlns:a14="http://schemas.microsoft.com/office/drawing/2010/main" val="0"/>
-                        </a:ext>
-                      </a:extLst>
-                    </a:blip>
-                    <a:stretch>
-                      <a:fillRect/>
-                    </a:stretch>
-                  </pic:blipFill>
-                  <pic:spPr>
-                    <a:xfrm>
-                      <a:off x="0" y="0"/>
-                      <a:ext cx="5731510" cy="2279015"/>
-                    </a:xfrm>
-                    <a:prstGeom prst="rect">
-                      <a:avLst/>
-                    </a:prstGeom>
-                  </pic:spPr>
-                </pic:pic>
-              </a:graphicData>
-            </a:graphic>
-          </wp:inline>
-        </w:drawing>
-      </w:r>
-    </w:p>
-    <w:p>
-      <w:pPr>
-        <w:pStyle w:val="Heading2"/>
-      </w:pPr>
-    </w:p>
-    <w:p>
-      <w:pPr>
-        <w:pStyle w:val="Heading2"/>
-      </w:pPr>
-    </w:p>
+    <w:p/>
     <w:p>
       <w:pPr>
         <w:pStyle w:val="Heading2"/>
@@ -2184,6 +2058,7 @@
         <w:rPr>
           <w:noProof/>
         </w:rPr>
+        <w:lastRenderedPageBreak/>
         <w:drawing>
           <wp:inline distT="0" distB="0" distL="0" distR="0" wp14:anchorId="730C08DF" wp14:editId="23036721">
             <wp:extent cx="5196711" cy="6533207"/>
@@ -2200,7 +2075,7 @@
                     <pic:cNvPicPr/>
                   </pic:nvPicPr>
                   <pic:blipFill rotWithShape="1">
-                    <a:blip r:embed="rId10" cstate="print">
+                    <a:blip r:embed="rId8" cstate="print">
                       <a:extLst>
                         <a:ext uri="{28A0092B-C50C-407E-A947-70E740481C1C}">
                           <a14:useLocalDpi xmlns:a14="http://schemas.microsoft.com/office/drawing/2010/main" val="0"/>
@@ -2249,10 +2124,10 @@
           <w:noProof/>
         </w:rPr>
         <w:drawing>
-          <wp:inline distT="0" distB="0" distL="0" distR="0" wp14:anchorId="08148415" wp14:editId="161BD281">
-            <wp:extent cx="5731510" cy="6244590"/>
-            <wp:effectExtent l="0" t="0" r="2540" b="3810"/>
-            <wp:docPr id="34103345" name="Picture 12"/>
+          <wp:inline distT="0" distB="0" distL="0" distR="0" wp14:anchorId="1D2201AD" wp14:editId="1604A111">
+            <wp:extent cx="5731510" cy="5029200"/>
+            <wp:effectExtent l="0" t="0" r="2540" b="0"/>
+            <wp:docPr id="334824136" name="Picture 1" descr="A computer screen shot of a computer&#10;&#10;Description automatically generated"/>
             <wp:cNvGraphicFramePr>
               <a:graphicFrameLocks xmlns:a="http://schemas.openxmlformats.org/drawingml/2006/main" noChangeAspect="1"/>
             </wp:cNvGraphicFramePr>
@@ -2260,11 +2135,11 @@
               <a:graphicData uri="http://schemas.openxmlformats.org/drawingml/2006/picture">
                 <pic:pic xmlns:pic="http://schemas.openxmlformats.org/drawingml/2006/picture">
                   <pic:nvPicPr>
-                    <pic:cNvPr id="34103345" name="Picture 34103345"/>
+                    <pic:cNvPr id="334824136" name="Picture 1" descr="A computer screen shot of a computer&#10;&#10;Description automatically generated"/>
                     <pic:cNvPicPr/>
                   </pic:nvPicPr>
                   <pic:blipFill>
-                    <a:blip r:embed="rId11">
+                    <a:blip r:embed="rId9">
                       <a:extLst>
                         <a:ext uri="{28A0092B-C50C-407E-A947-70E740481C1C}">
                           <a14:useLocalDpi xmlns:a14="http://schemas.microsoft.com/office/drawing/2010/main" val="0"/>
@@ -2278,7 +2153,7 @@
                   <pic:spPr>
                     <a:xfrm>
                       <a:off x="0" y="0"/>
-                      <a:ext cx="5731510" cy="6244590"/>
+                      <a:ext cx="5731510" cy="5029200"/>
                     </a:xfrm>
                     <a:prstGeom prst="rect">
                       <a:avLst/>
@@ -2291,7 +2166,15 @@
         </w:drawing>
       </w:r>
     </w:p>
-    <w:p/>
+    <w:p>
+      <w:pPr>
+        <w:pStyle w:val="Heading2"/>
+      </w:pPr>
+      <w:r>
+        <w:lastRenderedPageBreak/>
+        <w:t>3.4 Sequence Diagram</w:t>
+      </w:r>
+    </w:p>
     <w:p>
       <w:pPr>
         <w:spacing w:line="276" w:lineRule="auto"/>
@@ -2301,6 +2184,150 @@
           <w:vanish/>
         </w:rPr>
       </w:pPr>
+      <w:r>
+        <w:rPr>
+          <w:rFonts w:asciiTheme="majorHAnsi" w:hAnsiTheme="majorHAnsi"/>
+          <w:noProof/>
+          <w:vanish/>
+        </w:rPr>
+        <w:drawing>
+          <wp:inline distT="0" distB="0" distL="0" distR="0" wp14:anchorId="1BFD872E" wp14:editId="77C5736E">
+            <wp:extent cx="5731510" cy="3546475"/>
+            <wp:effectExtent l="0" t="0" r="2540" b="0"/>
+            <wp:docPr id="1992728625" name="Picture 3"/>
+            <wp:cNvGraphicFramePr>
+              <a:graphicFrameLocks xmlns:a="http://schemas.openxmlformats.org/drawingml/2006/main" noChangeAspect="1"/>
+            </wp:cNvGraphicFramePr>
+            <a:graphic xmlns:a="http://schemas.openxmlformats.org/drawingml/2006/main">
+              <a:graphicData uri="http://schemas.openxmlformats.org/drawingml/2006/picture">
+                <pic:pic xmlns:pic="http://schemas.openxmlformats.org/drawingml/2006/picture">
+                  <pic:nvPicPr>
+                    <pic:cNvPr id="1992728625" name="Picture 1992728625"/>
+                    <pic:cNvPicPr/>
+                  </pic:nvPicPr>
+                  <pic:blipFill>
+                    <a:blip r:embed="rId10" cstate="print">
+                      <a:extLst>
+                        <a:ext uri="{28A0092B-C50C-407E-A947-70E740481C1C}">
+                          <a14:useLocalDpi xmlns:a14="http://schemas.microsoft.com/office/drawing/2010/main" val="0"/>
+                        </a:ext>
+                      </a:extLst>
+                    </a:blip>
+                    <a:stretch>
+                      <a:fillRect/>
+                    </a:stretch>
+                  </pic:blipFill>
+                  <pic:spPr>
+                    <a:xfrm>
+                      <a:off x="0" y="0"/>
+                      <a:ext cx="5731510" cy="3546475"/>
+                    </a:xfrm>
+                    <a:prstGeom prst="rect">
+                      <a:avLst/>
+                    </a:prstGeom>
+                  </pic:spPr>
+                </pic:pic>
+              </a:graphicData>
+            </a:graphic>
+          </wp:inline>
+        </w:drawing>
+      </w:r>
+      <w:r>
+        <w:rPr>
+          <w:rFonts w:asciiTheme="majorHAnsi" w:hAnsiTheme="majorHAnsi"/>
+          <w:noProof/>
+          <w:vanish/>
+        </w:rPr>
+        <w:drawing>
+          <wp:inline distT="0" distB="0" distL="0" distR="0" wp14:anchorId="152C459D" wp14:editId="0E6F4B2E">
+            <wp:extent cx="5731510" cy="3546475"/>
+            <wp:effectExtent l="0" t="0" r="2540" b="0"/>
+            <wp:docPr id="870716277" name="Picture 2"/>
+            <wp:cNvGraphicFramePr>
+              <a:graphicFrameLocks xmlns:a="http://schemas.openxmlformats.org/drawingml/2006/main" noChangeAspect="1"/>
+            </wp:cNvGraphicFramePr>
+            <a:graphic xmlns:a="http://schemas.openxmlformats.org/drawingml/2006/main">
+              <a:graphicData uri="http://schemas.openxmlformats.org/drawingml/2006/picture">
+                <pic:pic xmlns:pic="http://schemas.openxmlformats.org/drawingml/2006/picture">
+                  <pic:nvPicPr>
+                    <pic:cNvPr id="870716277" name="Picture 870716277"/>
+                    <pic:cNvPicPr/>
+                  </pic:nvPicPr>
+                  <pic:blipFill>
+                    <a:blip r:embed="rId10" cstate="print">
+                      <a:extLst>
+                        <a:ext uri="{28A0092B-C50C-407E-A947-70E740481C1C}">
+                          <a14:useLocalDpi xmlns:a14="http://schemas.microsoft.com/office/drawing/2010/main" val="0"/>
+                        </a:ext>
+                      </a:extLst>
+                    </a:blip>
+                    <a:stretch>
+                      <a:fillRect/>
+                    </a:stretch>
+                  </pic:blipFill>
+                  <pic:spPr>
+                    <a:xfrm>
+                      <a:off x="0" y="0"/>
+                      <a:ext cx="5731510" cy="3546475"/>
+                    </a:xfrm>
+                    <a:prstGeom prst="rect">
+                      <a:avLst/>
+                    </a:prstGeom>
+                  </pic:spPr>
+                </pic:pic>
+              </a:graphicData>
+            </a:graphic>
+          </wp:inline>
+        </w:drawing>
+      </w:r>
+      <w:r>
+        <w:rPr>
+          <w:rFonts w:asciiTheme="majorHAnsi" w:hAnsiTheme="majorHAnsi"/>
+          <w:noProof/>
+          <w:vanish/>
+        </w:rPr>
+        <w:drawing>
+          <wp:inline distT="0" distB="0" distL="0" distR="0" wp14:anchorId="256FD322" wp14:editId="04D58581">
+            <wp:extent cx="5731510" cy="3546475"/>
+            <wp:effectExtent l="0" t="0" r="2540" b="0"/>
+            <wp:docPr id="431142779" name="Picture 1"/>
+            <wp:cNvGraphicFramePr>
+              <a:graphicFrameLocks xmlns:a="http://schemas.openxmlformats.org/drawingml/2006/main" noChangeAspect="1"/>
+            </wp:cNvGraphicFramePr>
+            <a:graphic xmlns:a="http://schemas.openxmlformats.org/drawingml/2006/main">
+              <a:graphicData uri="http://schemas.openxmlformats.org/drawingml/2006/picture">
+                <pic:pic xmlns:pic="http://schemas.openxmlformats.org/drawingml/2006/picture">
+                  <pic:nvPicPr>
+                    <pic:cNvPr id="431142779" name="Picture 431142779"/>
+                    <pic:cNvPicPr/>
+                  </pic:nvPicPr>
+                  <pic:blipFill>
+                    <a:blip r:embed="rId10" cstate="print">
+                      <a:extLst>
+                        <a:ext uri="{28A0092B-C50C-407E-A947-70E740481C1C}">
+                          <a14:useLocalDpi xmlns:a14="http://schemas.microsoft.com/office/drawing/2010/main" val="0"/>
+                        </a:ext>
+                      </a:extLst>
+                    </a:blip>
+                    <a:stretch>
+                      <a:fillRect/>
+                    </a:stretch>
+                  </pic:blipFill>
+                  <pic:spPr>
+                    <a:xfrm>
+                      <a:off x="0" y="0"/>
+                      <a:ext cx="5731510" cy="3546475"/>
+                    </a:xfrm>
+                    <a:prstGeom prst="rect">
+                      <a:avLst/>
+                    </a:prstGeom>
+                  </pic:spPr>
+                </pic:pic>
+              </a:graphicData>
+            </a:graphic>
+          </wp:inline>
+        </w:drawing>
+      </w:r>
       <w:r>
         <w:rPr>
           <w:rFonts w:asciiTheme="majorHAnsi" w:hAnsiTheme="majorHAnsi"/>
@@ -2328,12 +2355,131 @@
     </w:p>
     <w:p>
       <w:pPr>
-        <w:spacing w:line="276" w:lineRule="auto"/>
-        <w:jc w:val="both"/>
-        <w:rPr>
-          <w:rFonts w:asciiTheme="majorHAnsi" w:hAnsiTheme="majorHAnsi"/>
-        </w:rPr>
-      </w:pPr>
+        <w:tabs>
+          <w:tab w:val="left" w:pos="8108"/>
+        </w:tabs>
+        <w:rPr>
+          <w:rFonts w:asciiTheme="majorHAnsi" w:hAnsiTheme="majorHAnsi"/>
+        </w:rPr>
+      </w:pPr>
+      <w:r>
+        <w:rPr>
+          <w:rFonts w:asciiTheme="majorHAnsi" w:hAnsiTheme="majorHAnsi"/>
+        </w:rPr>
+        <w:tab/>
+      </w:r>
+      <w:r>
+        <w:rPr>
+          <w:rFonts w:asciiTheme="majorHAnsi" w:hAnsiTheme="majorHAnsi"/>
+          <w:noProof/>
+        </w:rPr>
+        <w:drawing>
+          <wp:inline distT="0" distB="0" distL="0" distR="0" wp14:anchorId="698A72BF" wp14:editId="474C8926">
+            <wp:extent cx="5731510" cy="3546475"/>
+            <wp:effectExtent l="0" t="0" r="2540" b="0"/>
+            <wp:docPr id="761490069" name="Picture 1"/>
+            <wp:cNvGraphicFramePr>
+              <a:graphicFrameLocks xmlns:a="http://schemas.openxmlformats.org/drawingml/2006/main" noChangeAspect="1"/>
+            </wp:cNvGraphicFramePr>
+            <a:graphic xmlns:a="http://schemas.openxmlformats.org/drawingml/2006/main">
+              <a:graphicData uri="http://schemas.openxmlformats.org/drawingml/2006/picture">
+                <pic:pic xmlns:pic="http://schemas.openxmlformats.org/drawingml/2006/picture">
+                  <pic:nvPicPr>
+                    <pic:cNvPr id="761490069" name="Picture 761490069"/>
+                    <pic:cNvPicPr/>
+                  </pic:nvPicPr>
+                  <pic:blipFill>
+                    <a:blip r:embed="rId10" cstate="print">
+                      <a:extLst>
+                        <a:ext uri="{28A0092B-C50C-407E-A947-70E740481C1C}">
+                          <a14:useLocalDpi xmlns:a14="http://schemas.microsoft.com/office/drawing/2010/main" val="0"/>
+                        </a:ext>
+                      </a:extLst>
+                    </a:blip>
+                    <a:stretch>
+                      <a:fillRect/>
+                    </a:stretch>
+                  </pic:blipFill>
+                  <pic:spPr>
+                    <a:xfrm>
+                      <a:off x="0" y="0"/>
+                      <a:ext cx="5731510" cy="3546475"/>
+                    </a:xfrm>
+                    <a:prstGeom prst="rect">
+                      <a:avLst/>
+                    </a:prstGeom>
+                  </pic:spPr>
+                </pic:pic>
+              </a:graphicData>
+            </a:graphic>
+          </wp:inline>
+        </w:drawing>
+      </w:r>
+    </w:p>
+    <w:p>
+      <w:pPr>
+        <w:pStyle w:val="Heading2"/>
+      </w:pPr>
+      <w:r>
+        <w:t>3.4 Architecture Diagram</w:t>
+      </w:r>
+    </w:p>
+    <w:p>
+      <w:pPr>
+        <w:tabs>
+          <w:tab w:val="left" w:pos="8108"/>
+        </w:tabs>
+        <w:rPr>
+          <w:rFonts w:asciiTheme="majorHAnsi" w:hAnsiTheme="majorHAnsi"/>
+        </w:rPr>
+      </w:pPr>
+      <w:r>
+        <w:rPr>
+          <w:rFonts w:asciiTheme="majorHAnsi" w:hAnsiTheme="majorHAnsi"/>
+          <w:noProof/>
+        </w:rPr>
+        <w:drawing>
+          <wp:inline distT="0" distB="0" distL="0" distR="0" wp14:anchorId="59495077" wp14:editId="22CA16A6">
+            <wp:extent cx="5731510" cy="3377565"/>
+            <wp:effectExtent l="0" t="0" r="2540" b="0"/>
+            <wp:docPr id="1217974831" name="Picture 4"/>
+            <wp:cNvGraphicFramePr>
+              <a:graphicFrameLocks xmlns:a="http://schemas.openxmlformats.org/drawingml/2006/main" noChangeAspect="1"/>
+            </wp:cNvGraphicFramePr>
+            <a:graphic xmlns:a="http://schemas.openxmlformats.org/drawingml/2006/main">
+              <a:graphicData uri="http://schemas.openxmlformats.org/drawingml/2006/picture">
+                <pic:pic xmlns:pic="http://schemas.openxmlformats.org/drawingml/2006/picture">
+                  <pic:nvPicPr>
+                    <pic:cNvPr id="1217974831" name="Picture 1217974831"/>
+                    <pic:cNvPicPr/>
+                  </pic:nvPicPr>
+                  <pic:blipFill>
+                    <a:blip r:embed="rId11" cstate="print">
+                      <a:extLst>
+                        <a:ext uri="{28A0092B-C50C-407E-A947-70E740481C1C}">
+                          <a14:useLocalDpi xmlns:a14="http://schemas.microsoft.com/office/drawing/2010/main" val="0"/>
+                        </a:ext>
+                      </a:extLst>
+                    </a:blip>
+                    <a:stretch>
+                      <a:fillRect/>
+                    </a:stretch>
+                  </pic:blipFill>
+                  <pic:spPr>
+                    <a:xfrm>
+                      <a:off x="0" y="0"/>
+                      <a:ext cx="5731510" cy="3377565"/>
+                    </a:xfrm>
+                    <a:prstGeom prst="rect">
+                      <a:avLst/>
+                    </a:prstGeom>
+                  </pic:spPr>
+                </pic:pic>
+              </a:graphicData>
+            </a:graphic>
+          </wp:inline>
+        </w:drawing>
+      </w:r>
     </w:p>
     <w:sectPr>
       <w:pgSz w:w="11906" w:h="16838"/>

</xml_diff>